<commit_message>
arrumando uma resposta sobre databricks
</commit_message>
<xml_diff>
--- a/teste_engennharia.docx
+++ b/teste_engennharia.docx
@@ -351,7 +351,49 @@
           <w:szCs w:val="21"/>
           <w:shd w:val="clear" w:color="auto" w:fill="FFFFFF"/>
         </w:rPr>
-        <w:t xml:space="preserve">O Databricks foi desenvolvido com base no Apache Spark, uma plataforma de processamento de big data de código aberto. Assim, herda todas as vantagens do Apache Spark e se posiciona como uma plataforma de dados abrangente. </w:t>
+        <w:t xml:space="preserve">O Databricks foi desenvolvido com base no Apache Spark, uma plataforma de processamento de big data de código aberto. Assim, herda todas as vantagens do Apache Spark e se posiciona como uma </w:t>
+      </w:r>
+      <w:bookmarkStart w:id="0" w:name="_GoBack"/>
+      <w:r>
+        <w:rPr>
+          <w:rFonts w:asciiTheme="minorHAnsi" w:hAnsiTheme="minorHAnsi" w:cstheme="minorHAnsi"/>
+          <w:color w:val="auto"/>
+          <w:sz w:val="21"/>
+          <w:szCs w:val="21"/>
+          <w:shd w:val="clear" w:color="auto" w:fill="FFFFFF"/>
+        </w:rPr>
+        <w:t>plataform</w:t>
+      </w:r>
+      <w:bookmarkEnd w:id="0"/>
+      <w:r>
+        <w:rPr>
+          <w:rFonts w:asciiTheme="minorHAnsi" w:hAnsiTheme="minorHAnsi" w:cstheme="minorHAnsi"/>
+          <w:color w:val="auto"/>
+          <w:sz w:val="21"/>
+          <w:szCs w:val="21"/>
+          <w:shd w:val="clear" w:color="auto" w:fill="FFFFFF"/>
+        </w:rPr>
+        <w:t xml:space="preserve">a de </w:t>
+      </w:r>
+      <w:r>
+        <w:rPr>
+          <w:rFonts w:asciiTheme="minorHAnsi" w:hAnsiTheme="minorHAnsi" w:cstheme="minorHAnsi"/>
+          <w:color w:val="auto"/>
+          <w:sz w:val="21"/>
+          <w:szCs w:val="21"/>
+          <w:shd w:val="clear" w:color="auto" w:fill="FFFFFF"/>
+        </w:rPr>
+        <w:t>lakehouse</w:t>
+      </w:r>
+      <w:r>
+        <w:rPr>
+          <w:rFonts w:asciiTheme="minorHAnsi" w:hAnsiTheme="minorHAnsi" w:cstheme="minorHAnsi"/>
+          <w:color w:val="auto"/>
+          <w:sz w:val="21"/>
+          <w:szCs w:val="21"/>
+          <w:shd w:val="clear" w:color="auto" w:fill="FFFFFF"/>
+        </w:rPr>
+        <w:t xml:space="preserve">. </w:t>
       </w:r>
     </w:p>
     <w:p>
@@ -1497,8 +1539,6 @@
         </w:rPr>
         <w:t>m</w:t>
       </w:r>
-      <w:bookmarkStart w:id="0" w:name="_GoBack"/>
-      <w:bookmarkEnd w:id="0"/>
       <w:r>
         <w:rPr>
           <w:sz w:val="20"/>

</xml_diff>